<commit_message>
Actualizando tabla y analisys con nuevos indicadores
</commit_message>
<xml_diff>
--- a/docs/Table_1.docx
+++ b/docs/Table_1.docx
@@ -397,7 +397,7 @@
               <w:jc w:val="center"/>
             </w:pPr>
             <w:r>
-              <w:t>Programs for cooperative formation</w:t>
+              <w:t>Human Development Index</w:t>
             </w:r>
           </w:p>
           <w:p>
@@ -408,7 +408,7 @@
               <w:rPr>
                 <w:color w:val="A6A6A6" w:themeColor="background1" w:themeShade="A6"/>
               </w:rPr>
-              <w:t>Ovando et al., 2013</w:t>
+              <w:t>United Nations Development Agency</w:t>
             </w:r>
           </w:p>
         </w:tc>
@@ -419,22 +419,7 @@
           </w:tcPr>
           <w:p>
             <w:r>
-              <w:t xml:space="preserve">Presence of </w:t>
-            </w:r>
-            <w:r>
-              <w:t>program, in the form of legislation or NGO action</w:t>
-            </w:r>
-            <w:r>
-              <w:t>,</w:t>
-            </w:r>
-            <w:r>
-              <w:t xml:space="preserve"> promoting the development of cooperative fisheries </w:t>
-            </w:r>
-            <w:r>
-              <w:t>m</w:t>
-            </w:r>
-            <w:r>
-              <w:t>anagement for the fishery in question.</w:t>
+              <w:t>The human development index of the host country, as defined by the United Nations Development Program. HDI reflects the degree to which life choices are available to people, and opportunities available to act on those choices.</w:t>
             </w:r>
           </w:p>
         </w:tc>
@@ -445,7 +430,7 @@
           </w:tcPr>
           <w:p>
             <w:r>
-              <w:t>Yes = 1, No = 0</w:t>
+              <w:t>From 0 to 1</w:t>
             </w:r>
           </w:p>
         </w:tc>
@@ -506,10 +491,7 @@
               <w:jc w:val="center"/>
             </w:pPr>
             <w:r>
-              <w:t>Number of</w:t>
-            </w:r>
-            <w:r>
-              <w:t xml:space="preserve"> cooperative behaviors</w:t>
+              <w:t>Number of cooperative behaviors</w:t>
             </w:r>
           </w:p>
           <w:p>
@@ -531,19 +513,7 @@
           </w:tcPr>
           <w:p>
             <w:r>
-              <w:t xml:space="preserve">The </w:t>
-            </w:r>
-            <w:r>
-              <w:t xml:space="preserve">number </w:t>
-            </w:r>
-            <w:r>
-              <w:t>of cooperative behaviors (from those liste</w:t>
-            </w:r>
-            <w:r>
-              <w:t>d</w:t>
-            </w:r>
-            <w:r>
-              <w:t xml:space="preserve"> in </w:t>
+              <w:t xml:space="preserve">The number of cooperative behaviors (from those listed in </w:t>
             </w:r>
             <w:r>
               <w:rPr>
@@ -555,7 +525,7 @@
               <w:rPr>
                 <w:b/>
               </w:rPr>
-              <w:t>X, SI</w:t>
+              <w:t>1 in SI</w:t>
             </w:r>
             <w:r>
               <w:t>) in which the members of the fishery engage.</w:t>
@@ -569,7 +539,7 @@
           </w:tcPr>
           <w:p>
             <w:r>
-              <w:t>Count from 0 to 18.</w:t>
+              <w:t>Count from 0 to 18</w:t>
             </w:r>
           </w:p>
         </w:tc>
@@ -705,6 +675,7 @@
         <w:tc>
           <w:tcPr>
             <w:tcW w:w="2116" w:type="dxa"/>
+            <w:vMerge w:val="restart"/>
             <w:vAlign w:val="center"/>
           </w:tcPr>
           <w:p>
@@ -780,12 +751,15 @@
           </w:tcPr>
           <w:p>
             <w:r>
-              <w:t>Count starting at 1.</w:t>
+              <w:t>Count starting at 1</w:t>
             </w:r>
           </w:p>
         </w:tc>
       </w:tr>
       <w:tr>
+        <w:trPr>
+          <w:trHeight w:val="557"/>
+        </w:trPr>
         <w:tc>
           <w:tcPr>
             <w:tcW w:w="2448" w:type="dxa"/>
@@ -810,7 +784,7 @@
         <w:tc>
           <w:tcPr>
             <w:tcW w:w="2116" w:type="dxa"/>
-            <w:vMerge w:val="restart"/>
+            <w:vMerge/>
             <w:vAlign w:val="center"/>
           </w:tcPr>
           <w:p>
@@ -829,13 +803,66 @@
                 <w:b/>
               </w:rPr>
             </w:pPr>
-            <w:r>
-              <w:rPr>
-                <w:b/>
-              </w:rPr>
-              <w:t>Change anticipation and capacity to change</w:t>
-            </w:r>
-          </w:p>
+          </w:p>
+        </w:tc>
+        <w:tc>
+          <w:tcPr>
+            <w:tcW w:w="2721" w:type="dxa"/>
+            <w:shd w:val="clear" w:color="auto" w:fill="auto"/>
+            <w:vAlign w:val="center"/>
+          </w:tcPr>
+          <w:p>
+            <w:pPr>
+              <w:jc w:val="center"/>
+            </w:pPr>
+            <w:r>
+              <w:t>Multiple gears</w:t>
+            </w:r>
+          </w:p>
+          <w:p>
+            <w:pPr>
+              <w:jc w:val="center"/>
+            </w:pPr>
+            <w:r>
+              <w:rPr>
+                <w:color w:val="A6A6A6" w:themeColor="background1" w:themeShade="A6"/>
+              </w:rPr>
+              <w:t>Ovando et al., 2013</w:t>
+            </w:r>
+          </w:p>
+        </w:tc>
+        <w:tc>
+          <w:tcPr>
+            <w:tcW w:w="6210" w:type="dxa"/>
+            <w:shd w:val="clear" w:color="auto" w:fill="auto"/>
+            <w:vAlign w:val="center"/>
+          </w:tcPr>
+          <w:p>
+            <w:r>
+              <w:t>Whether the fishery predominantly uses more than one gear type.</w:t>
+            </w:r>
+          </w:p>
+        </w:tc>
+        <w:tc>
+          <w:tcPr>
+            <w:tcW w:w="2093" w:type="dxa"/>
+            <w:shd w:val="clear" w:color="auto" w:fill="auto"/>
+            <w:vAlign w:val="center"/>
+          </w:tcPr>
+          <w:p>
+            <w:r>
+              <w:t>Yes = 1, No = 0</w:t>
+            </w:r>
+          </w:p>
+        </w:tc>
+      </w:tr>
+      <w:tr>
+        <w:tc>
+          <w:tcPr>
+            <w:tcW w:w="2448" w:type="dxa"/>
+            <w:vMerge/>
+            <w:vAlign w:val="center"/>
+          </w:tcPr>
           <w:p>
             <w:pPr>
               <w:widowControl w:val="0"/>
@@ -849,73 +876,12 @@
               <w:spacing w:line="276" w:lineRule="auto"/>
               <w:jc w:val="center"/>
             </w:pPr>
-            <w:r>
-              <w:rPr>
-                <w:color w:val="A6A6A6" w:themeColor="background1" w:themeShade="A6"/>
-              </w:rPr>
-              <w:t>Cinner et al., 2013</w:t>
-            </w:r>
-          </w:p>
-        </w:tc>
-        <w:tc>
-          <w:tcPr>
-            <w:tcW w:w="2721" w:type="dxa"/>
-            <w:vAlign w:val="center"/>
-          </w:tcPr>
-          <w:p>
-            <w:pPr>
-              <w:jc w:val="center"/>
-            </w:pPr>
-            <w:r>
-              <w:t>MSC certification</w:t>
-            </w:r>
-          </w:p>
-          <w:p>
-            <w:pPr>
-              <w:jc w:val="center"/>
-            </w:pPr>
-            <w:r>
-              <w:rPr>
-                <w:color w:val="A6A6A6" w:themeColor="background1" w:themeShade="A6"/>
-              </w:rPr>
-              <w:t>Ovando et al., 2013</w:t>
-            </w:r>
-          </w:p>
-        </w:tc>
-        <w:tc>
-          <w:tcPr>
-            <w:tcW w:w="6210" w:type="dxa"/>
-            <w:vAlign w:val="center"/>
-          </w:tcPr>
-          <w:p>
-            <w:r>
-              <w:t>W</w:t>
-            </w:r>
-            <w:r>
-              <w:t>hether the target species has been MSC certified</w:t>
-            </w:r>
-            <w:r>
-              <w:t>.</w:t>
-            </w:r>
-          </w:p>
-        </w:tc>
-        <w:tc>
-          <w:tcPr>
-            <w:tcW w:w="2093" w:type="dxa"/>
-            <w:vAlign w:val="center"/>
-          </w:tcPr>
-          <w:p>
-            <w:r>
-              <w:t>Yes = 1, No = 0</w:t>
-            </w:r>
-          </w:p>
-        </w:tc>
-      </w:tr>
-      <w:tr>
-        <w:tc>
-          <w:tcPr>
-            <w:tcW w:w="2448" w:type="dxa"/>
-            <w:vMerge/>
+          </w:p>
+        </w:tc>
+        <w:tc>
+          <w:tcPr>
+            <w:tcW w:w="2116" w:type="dxa"/>
+            <w:vMerge w:val="restart"/>
             <w:vAlign w:val="center"/>
           </w:tcPr>
           <w:p>
@@ -930,15 +896,17 @@
               </w:pBdr>
               <w:spacing w:line="276" w:lineRule="auto"/>
               <w:jc w:val="center"/>
-            </w:pPr>
-          </w:p>
-        </w:tc>
-        <w:tc>
-          <w:tcPr>
-            <w:tcW w:w="2116" w:type="dxa"/>
-            <w:vMerge/>
-            <w:vAlign w:val="center"/>
-          </w:tcPr>
+              <w:rPr>
+                <w:b/>
+              </w:rPr>
+            </w:pPr>
+            <w:r>
+              <w:rPr>
+                <w:b/>
+              </w:rPr>
+              <w:t>Change anticipation and capacity to change</w:t>
+            </w:r>
+          </w:p>
           <w:p>
             <w:pPr>
               <w:widowControl w:val="0"/>
@@ -952,6 +920,12 @@
               <w:spacing w:line="276" w:lineRule="auto"/>
               <w:jc w:val="center"/>
             </w:pPr>
+            <w:r>
+              <w:rPr>
+                <w:color w:val="A6A6A6" w:themeColor="background1" w:themeShade="A6"/>
+              </w:rPr>
+              <w:t>Cinner et al., 2013</w:t>
+            </w:r>
           </w:p>
         </w:tc>
         <w:tc>
@@ -964,7 +938,7 @@
               <w:jc w:val="center"/>
             </w:pPr>
             <w:r>
-              <w:t>Information support</w:t>
+              <w:t>MSC certification</w:t>
             </w:r>
           </w:p>
           <w:p>
@@ -986,7 +960,13 @@
           </w:tcPr>
           <w:p>
             <w:r>
-              <w:t xml:space="preserve">The government provides means for disseminating or collecting information relevant to the success of the cooperative. </w:t>
+              <w:t>W</w:t>
+            </w:r>
+            <w:r>
+              <w:t>hether the target species has been MSC certified</w:t>
+            </w:r>
+            <w:r>
+              <w:t>.</w:t>
             </w:r>
           </w:p>
         </w:tc>
@@ -1164,14 +1144,17 @@
               <w:jc w:val="center"/>
             </w:pPr>
             <w:r>
-              <w:t>Financial services</w:t>
-            </w:r>
-          </w:p>
-          <w:p>
-            <w:pPr>
-              <w:jc w:val="center"/>
-            </w:pPr>
-            <w:r>
+              <w:t xml:space="preserve">Number of governmental services </w:t>
+            </w:r>
+          </w:p>
+          <w:p>
+            <w:pPr>
+              <w:jc w:val="center"/>
+            </w:pPr>
+            <w:r>
+              <w:rPr>
+                <w:color w:val="A6A6A6" w:themeColor="background1" w:themeShade="A6"/>
+              </w:rPr>
               <w:t>Ovando et al., 2013</w:t>
             </w:r>
           </w:p>
@@ -1183,7 +1166,19 @@
           </w:tcPr>
           <w:p>
             <w:r>
-              <w:t xml:space="preserve">The government provides financial support to the cooperative. </w:t>
+              <w:t xml:space="preserve">The number of </w:t>
+            </w:r>
+            <w:r>
+              <w:t>services</w:t>
+            </w:r>
+            <w:r>
+              <w:t xml:space="preserve"> (from those listed in Table X, SI) </w:t>
+            </w:r>
+            <w:r>
+              <w:t>that the government of the host country actively provides to the cooperative</w:t>
+            </w:r>
+            <w:r>
+              <w:t>.</w:t>
             </w:r>
           </w:p>
         </w:tc>
@@ -1194,7 +1189,7 @@
           </w:tcPr>
           <w:p>
             <w:r>
-              <w:t>Yes = 1, No = 0</w:t>
+              <w:t>From 0 to 6</w:t>
             </w:r>
           </w:p>
         </w:tc>
@@ -1255,7 +1250,7 @@
               <w:jc w:val="center"/>
             </w:pPr>
             <w:r>
-              <w:t>Legal protection</w:t>
+              <w:t>Rule of law</w:t>
             </w:r>
           </w:p>
           <w:p>
@@ -1266,7 +1261,7 @@
               <w:rPr>
                 <w:color w:val="A6A6A6" w:themeColor="background1" w:themeShade="A6"/>
               </w:rPr>
-              <w:t>Ovando et al., 2013</w:t>
+              <w:t>The World Bank</w:t>
             </w:r>
           </w:p>
         </w:tc>
@@ -1277,7 +1272,7 @@
           </w:tcPr>
           <w:p>
             <w:r>
-              <w:t xml:space="preserve">The government provides legal protection and standing to the cooperative. </w:t>
+              <w:t>The perception of the strength and fairness of the rule of law in the host country, as measured by the rule of law index in the World Bank’s Worldwide Governance Indicators database.</w:t>
             </w:r>
           </w:p>
         </w:tc>
@@ -1288,7 +1283,7 @@
           </w:tcPr>
           <w:p>
             <w:r>
-              <w:t>Yes = 1, No = 0</w:t>
+              <w:t>From ~ -2.5 to 2.5</w:t>
             </w:r>
           </w:p>
         </w:tc>
@@ -1349,7 +1344,7 @@
               <w:jc w:val="center"/>
             </w:pPr>
             <w:r>
-              <w:t>Enforcement</w:t>
+              <w:t>Contract enforcement rank</w:t>
             </w:r>
           </w:p>
           <w:p>
@@ -1360,7 +1355,13 @@
               <w:rPr>
                 <w:color w:val="A6A6A6" w:themeColor="background1" w:themeShade="A6"/>
               </w:rPr>
-              <w:t>Ovando et al., 2013</w:t>
+              <w:t>The World Bank</w:t>
+            </w:r>
+            <w:r>
+              <w:rPr>
+                <w:color w:val="A6A6A6" w:themeColor="background1" w:themeShade="A6"/>
+              </w:rPr>
+              <w:t xml:space="preserve"> Doing Business Project</w:t>
             </w:r>
           </w:p>
         </w:tc>
@@ -1371,7 +1372,7 @@
           </w:tcPr>
           <w:p>
             <w:r>
-              <w:t xml:space="preserve">The government provides support for enforcement, in the form of enforcement agents, or enforceable penalties for violations of cooperative rules. </w:t>
+              <w:t>The hose nation’s global ranking in strength of contract enforcement, as reflected by the institutions, ease, and cost of enforcing contracts, provided by the World Bank’s Cost of Doing Business dataset.</w:t>
             </w:r>
           </w:p>
         </w:tc>
@@ -1382,7 +1383,7 @@
           </w:tcPr>
           <w:p>
             <w:r>
-              <w:t>Yes = 1, No = 0</w:t>
+              <w:t>Rank</w:t>
             </w:r>
           </w:p>
         </w:tc>
@@ -1471,10 +1472,7 @@
               <w:jc w:val="center"/>
             </w:pPr>
             <w:r>
-              <w:t xml:space="preserve">Poverty index </w:t>
-            </w:r>
-            <w:r>
-              <w:t>(Inverse)</w:t>
+              <w:t>Poverty index (Inverse)</w:t>
             </w:r>
           </w:p>
           <w:p>
@@ -1557,7 +1555,6 @@
               <w:rPr>
                 <w:b/>
               </w:rPr>
-              <w:lastRenderedPageBreak/>
               <w:t>Social sensitivity</w:t>
             </w:r>
           </w:p>
@@ -1741,136 +1738,8 @@
           </w:p>
         </w:tc>
       </w:tr>
-      <w:tr>
-        <w:trPr>
-          <w:trHeight w:val="341"/>
-        </w:trPr>
-        <w:tc>
-          <w:tcPr>
-            <w:tcW w:w="2448" w:type="dxa"/>
-            <w:vMerge/>
-            <w:vAlign w:val="center"/>
-          </w:tcPr>
-          <w:p>
-            <w:pPr>
-              <w:widowControl w:val="0"/>
-              <w:pBdr>
-                <w:top w:val="nil"/>
-                <w:left w:val="nil"/>
-                <w:bottom w:val="nil"/>
-                <w:right w:val="nil"/>
-                <w:between w:val="nil"/>
-              </w:pBdr>
-              <w:spacing w:line="276" w:lineRule="auto"/>
-              <w:jc w:val="center"/>
-            </w:pPr>
-          </w:p>
-        </w:tc>
-        <w:tc>
-          <w:tcPr>
-            <w:tcW w:w="2116" w:type="dxa"/>
-            <w:vAlign w:val="center"/>
-          </w:tcPr>
-          <w:p>
-            <w:pPr>
-              <w:widowControl w:val="0"/>
-              <w:pBdr>
-                <w:top w:val="nil"/>
-                <w:left w:val="nil"/>
-                <w:bottom w:val="nil"/>
-                <w:right w:val="nil"/>
-                <w:between w:val="nil"/>
-              </w:pBdr>
-              <w:spacing w:line="276" w:lineRule="auto"/>
-              <w:jc w:val="center"/>
-              <w:rPr>
-                <w:b/>
-              </w:rPr>
-            </w:pPr>
-            <w:r>
-              <w:rPr>
-                <w:b/>
-              </w:rPr>
-              <w:t xml:space="preserve">Labor </w:t>
-            </w:r>
-            <w:r>
-              <w:rPr>
-                <w:b/>
-              </w:rPr>
-              <w:t>dependence</w:t>
-            </w:r>
-          </w:p>
-        </w:tc>
-        <w:tc>
-          <w:tcPr>
-            <w:tcW w:w="2721" w:type="dxa"/>
-            <w:vAlign w:val="center"/>
-          </w:tcPr>
-          <w:p>
-            <w:pPr>
-              <w:jc w:val="center"/>
-            </w:pPr>
-            <w:r>
-              <w:t>Number of fishers</w:t>
-            </w:r>
-          </w:p>
-          <w:p>
-            <w:pPr>
-              <w:jc w:val="center"/>
-            </w:pPr>
-            <w:r>
-              <w:rPr>
-                <w:color w:val="A6A6A6" w:themeColor="background1" w:themeShade="A6"/>
-              </w:rPr>
-              <w:t>Ovando et al., 2013</w:t>
-            </w:r>
-          </w:p>
-        </w:tc>
-        <w:tc>
-          <w:tcPr>
-            <w:tcW w:w="6210" w:type="dxa"/>
-            <w:vAlign w:val="center"/>
-          </w:tcPr>
-          <w:p>
-            <w:r>
-              <w:t xml:space="preserve">Number of </w:t>
-            </w:r>
-            <w:r>
-              <w:t>participants</w:t>
-            </w:r>
-            <w:r>
-              <w:t xml:space="preserve"> operating within the cooperative</w:t>
-            </w:r>
-          </w:p>
-        </w:tc>
-        <w:tc>
-          <w:tcPr>
-            <w:tcW w:w="2093" w:type="dxa"/>
-            <w:vAlign w:val="center"/>
-          </w:tcPr>
-          <w:p>
-            <w:r>
-              <w:t>Count starting from 1.</w:t>
-            </w:r>
-          </w:p>
-        </w:tc>
-      </w:tr>
     </w:tbl>
     <w:p/>
-    <w:p>
-      <w:pPr>
-        <w:widowControl w:val="0"/>
-        <w:autoSpaceDE w:val="0"/>
-        <w:autoSpaceDN w:val="0"/>
-        <w:adjustRightInd w:val="0"/>
-        <w:spacing w:line="360" w:lineRule="auto"/>
-        <w:ind w:left="480" w:hanging="480"/>
-        <w:rPr>
-          <w:rFonts w:ascii="Times New Roman" w:hAnsi="Times New Roman" w:cs="Times New Roman"/>
-          <w:b/>
-        </w:rPr>
-      </w:pPr>
-    </w:p>
     <w:p>
       <w:pPr>
         <w:widowControl w:val="0"/>
@@ -2108,19 +1977,7 @@
         <w:rPr>
           <w:rFonts w:ascii="Times New Roman" w:hAnsi="Times New Roman" w:cs="Times New Roman"/>
         </w:rPr>
-        <w:t xml:space="preserve">. Indicators and proxies used to characterize </w:t>
-      </w:r>
-      <w:r>
-        <w:rPr>
-          <w:rFonts w:ascii="Times New Roman" w:hAnsi="Times New Roman" w:cs="Times New Roman"/>
-        </w:rPr>
-        <w:t xml:space="preserve">ecological </w:t>
-      </w:r>
-      <w:r>
-        <w:rPr>
-          <w:rFonts w:ascii="Times New Roman" w:hAnsi="Times New Roman" w:cs="Times New Roman"/>
-        </w:rPr>
-        <w:t xml:space="preserve">aspects of vulnerability of fisheries cooperatives. References in grey refer to studies that have used that indicator to assess vulnerability in fisheries and to the sources of the data to use to evaluate a given proxy. </w:t>
+        <w:t xml:space="preserve">. Indicators and proxies used to characterize ecological aspects of vulnerability of fisheries cooperatives. References in grey refer to studies that have used that indicator to assess vulnerability in fisheries and to the sources of the data to use to evaluate a given proxy. </w:t>
       </w:r>
     </w:p>
     <w:tbl>
@@ -2253,21 +2110,99 @@
               <w:rPr>
                 <w:b/>
               </w:rPr>
-              <w:t>Ecological</w:t>
-            </w:r>
-            <w:r>
+              <w:t>Ecological sensitivity</w:t>
+            </w:r>
+          </w:p>
+        </w:tc>
+        <w:tc>
+          <w:tcPr>
+            <w:tcW w:w="2116" w:type="dxa"/>
+            <w:vAlign w:val="center"/>
+          </w:tcPr>
+          <w:p>
+            <w:pPr>
+              <w:jc w:val="center"/>
               <w:rPr>
                 <w:b/>
               </w:rPr>
-              <w:t xml:space="preserve"> </w:t>
-            </w:r>
+            </w:pPr>
             <w:r>
               <w:rPr>
                 <w:b/>
               </w:rPr>
-              <w:t>sensitivity</w:t>
-            </w:r>
-          </w:p>
+              <w:t>Sea temperature vulnerability</w:t>
+            </w:r>
+          </w:p>
+        </w:tc>
+        <w:tc>
+          <w:tcPr>
+            <w:tcW w:w="2721" w:type="dxa"/>
+            <w:vAlign w:val="center"/>
+          </w:tcPr>
+          <w:p>
+            <w:pPr>
+              <w:jc w:val="center"/>
+            </w:pPr>
+            <w:r>
+              <w:t>Sea temperature vulnerability</w:t>
+            </w:r>
+            <w:r>
+              <w:t xml:space="preserve"> score</w:t>
+            </w:r>
+          </w:p>
+          <w:p>
+            <w:pPr>
+              <w:jc w:val="center"/>
+            </w:pPr>
+            <w:r>
+              <w:rPr>
+                <w:color w:val="A6A6A6" w:themeColor="background1" w:themeShade="A6"/>
+              </w:rPr>
+              <w:t>Halpern et al., 2007</w:t>
+            </w:r>
+          </w:p>
+        </w:tc>
+        <w:tc>
+          <w:tcPr>
+            <w:tcW w:w="6210" w:type="dxa"/>
+            <w:vAlign w:val="center"/>
+          </w:tcPr>
+          <w:p>
+            <w:pPr>
+              <w:tabs>
+                <w:tab w:val="left" w:pos="990"/>
+              </w:tabs>
+            </w:pPr>
+            <w:r>
+              <w:t xml:space="preserve"> Score built considering experts’ opinion on </w:t>
+            </w:r>
+            <w:r>
+              <w:t>scale, frequency, functional impact, resistance, recovery time and certainty</w:t>
+            </w:r>
+            <w:r>
+              <w:t xml:space="preserve"> of the effects of changes in sea temperature on a given marine ecosystem.</w:t>
+            </w:r>
+          </w:p>
+        </w:tc>
+        <w:tc>
+          <w:tcPr>
+            <w:tcW w:w="2093" w:type="dxa"/>
+            <w:vAlign w:val="center"/>
+          </w:tcPr>
+          <w:p>
+            <w:r>
+              <w:t>Continuous from 0 to 4 (increasing vulnerability)</w:t>
+            </w:r>
+          </w:p>
+        </w:tc>
+      </w:tr>
+      <w:tr>
+        <w:tc>
+          <w:tcPr>
+            <w:tcW w:w="2448" w:type="dxa"/>
+            <w:vMerge/>
+            <w:vAlign w:val="center"/>
+          </w:tcPr>
           <w:p>
             <w:pPr>
               <w:widowControl w:val="0"/>
@@ -2280,11 +2215,14 @@
               </w:pBdr>
               <w:spacing w:line="276" w:lineRule="auto"/>
               <w:jc w:val="center"/>
-              <w:rPr>
-                <w:b/>
-              </w:rPr>
-            </w:pPr>
-          </w:p>
+            </w:pPr>
+          </w:p>
+        </w:tc>
+        <w:tc>
+          <w:tcPr>
+            <w:tcW w:w="2116" w:type="dxa"/>
+            <w:vAlign w:val="center"/>
+          </w:tcPr>
           <w:p>
             <w:pPr>
               <w:widowControl w:val="0"/>
@@ -2301,7 +2239,78 @@
                 <w:b/>
               </w:rPr>
             </w:pPr>
-          </w:p>
+            <w:r>
+              <w:rPr>
+                <w:b/>
+              </w:rPr>
+              <w:t>Overfishing</w:t>
+            </w:r>
+          </w:p>
+        </w:tc>
+        <w:tc>
+          <w:tcPr>
+            <w:tcW w:w="2721" w:type="dxa"/>
+            <w:shd w:val="clear" w:color="auto" w:fill="auto"/>
+            <w:vAlign w:val="center"/>
+          </w:tcPr>
+          <w:p>
+            <w:pPr>
+              <w:jc w:val="center"/>
+            </w:pPr>
+            <w:r>
+              <w:t>Recorded fishery closure</w:t>
+            </w:r>
+          </w:p>
+          <w:p>
+            <w:pPr>
+              <w:jc w:val="center"/>
+            </w:pPr>
+            <w:r>
+              <w:rPr>
+                <w:color w:val="A6A6A6" w:themeColor="background1" w:themeShade="A6"/>
+              </w:rPr>
+              <w:t>Ovando et al., 2013</w:t>
+            </w:r>
+          </w:p>
+        </w:tc>
+        <w:tc>
+          <w:tcPr>
+            <w:tcW w:w="6210" w:type="dxa"/>
+            <w:shd w:val="clear" w:color="auto" w:fill="auto"/>
+            <w:vAlign w:val="center"/>
+          </w:tcPr>
+          <w:p>
+            <w:r>
+              <w:t>W</w:t>
+            </w:r>
+            <w:r>
+              <w:t xml:space="preserve">hether the fishery has been closed at some point since 1960. </w:t>
+            </w:r>
+          </w:p>
+        </w:tc>
+        <w:tc>
+          <w:tcPr>
+            <w:tcW w:w="2093" w:type="dxa"/>
+            <w:shd w:val="clear" w:color="auto" w:fill="auto"/>
+            <w:vAlign w:val="center"/>
+          </w:tcPr>
+          <w:p>
+            <w:r>
+              <w:t>Yes = 1, No = 0</w:t>
+            </w:r>
+          </w:p>
+        </w:tc>
+      </w:tr>
+      <w:tr>
+        <w:trPr>
+          <w:trHeight w:val="800"/>
+        </w:trPr>
+        <w:tc>
+          <w:tcPr>
+            <w:tcW w:w="2448" w:type="dxa"/>
+            <w:vMerge/>
+            <w:vAlign w:val="center"/>
+          </w:tcPr>
           <w:p>
             <w:pPr>
               <w:widowControl w:val="0"/>
@@ -2316,6 +2325,12 @@
               <w:jc w:val="center"/>
             </w:pPr>
           </w:p>
+        </w:tc>
+        <w:tc>
+          <w:tcPr>
+            <w:tcW w:w="2116" w:type="dxa"/>
+            <w:vAlign w:val="center"/>
+          </w:tcPr>
           <w:p>
             <w:pPr>
               <w:widowControl w:val="0"/>
@@ -2328,105 +2343,17 @@
               </w:pBdr>
               <w:spacing w:line="276" w:lineRule="auto"/>
               <w:jc w:val="center"/>
-            </w:pPr>
-          </w:p>
-        </w:tc>
-        <w:tc>
-          <w:tcPr>
-            <w:tcW w:w="2116" w:type="dxa"/>
-            <w:vMerge w:val="restart"/>
-            <w:vAlign w:val="center"/>
-          </w:tcPr>
-          <w:p>
-            <w:pPr>
-              <w:jc w:val="center"/>
-            </w:pPr>
-            <w:r>
               <w:rPr>
                 <w:b/>
               </w:rPr>
-              <w:t>Habitat susceptibility</w:t>
-            </w:r>
-          </w:p>
-        </w:tc>
-        <w:tc>
-          <w:tcPr>
-            <w:tcW w:w="2721" w:type="dxa"/>
-            <w:vAlign w:val="center"/>
-          </w:tcPr>
-          <w:p>
-            <w:pPr>
-              <w:jc w:val="center"/>
-            </w:pPr>
-            <w:r>
-              <w:t>Sea level vulnerability</w:t>
-            </w:r>
-            <w:r>
-              <w:t xml:space="preserve"> score</w:t>
-            </w:r>
-          </w:p>
-          <w:p>
-            <w:pPr>
-              <w:jc w:val="center"/>
-            </w:pPr>
-            <w:r>
-              <w:rPr>
-                <w:color w:val="A6A6A6" w:themeColor="background1" w:themeShade="A6"/>
-              </w:rPr>
-              <w:t>Halpern et al., 2007</w:t>
-            </w:r>
-          </w:p>
-        </w:tc>
-        <w:tc>
-          <w:tcPr>
-            <w:tcW w:w="6210" w:type="dxa"/>
-            <w:vAlign w:val="center"/>
-          </w:tcPr>
-          <w:p>
-            <w:pPr>
-              <w:tabs>
-                <w:tab w:val="left" w:pos="990"/>
-              </w:tabs>
-            </w:pPr>
-            <w:r>
-              <w:t xml:space="preserve">Score built considering experts’ opinion on </w:t>
-            </w:r>
-            <w:r>
-              <w:t xml:space="preserve">scale, frequency, functional impact, resistance, recovery </w:t>
-            </w:r>
-            <w:r>
-              <w:t>time and</w:t>
-            </w:r>
-            <w:r>
-              <w:t xml:space="preserve"> certainty</w:t>
-            </w:r>
-            <w:r>
-              <w:t xml:space="preserve"> of the effects of changes in sea level on a given marine ecosystem.</w:t>
-            </w:r>
-          </w:p>
-        </w:tc>
-        <w:tc>
-          <w:tcPr>
-            <w:tcW w:w="2093" w:type="dxa"/>
-            <w:vAlign w:val="center"/>
-          </w:tcPr>
-          <w:p>
-            <w:r>
-              <w:t>Continuous from 0 to 4 (increasing vulnerability)</w:t>
-            </w:r>
-          </w:p>
-        </w:tc>
-      </w:tr>
-      <w:tr>
-        <w:trPr>
-          <w:trHeight w:val="467"/>
-        </w:trPr>
-        <w:tc>
-          <w:tcPr>
-            <w:tcW w:w="2448" w:type="dxa"/>
-            <w:vMerge/>
-            <w:vAlign w:val="center"/>
-          </w:tcPr>
+            </w:pPr>
+            <w:r>
+              <w:rPr>
+                <w:b/>
+              </w:rPr>
+              <w:t>Species susceptibility</w:t>
+            </w:r>
+          </w:p>
           <w:p>
             <w:pPr>
               <w:widowControl w:val="0"/>
@@ -2439,42 +2366,33 @@
               </w:pBdr>
               <w:spacing w:line="276" w:lineRule="auto"/>
               <w:jc w:val="center"/>
-              <w:rPr>
-                <w:b/>
-              </w:rPr>
-            </w:pPr>
-          </w:p>
-        </w:tc>
-        <w:tc>
-          <w:tcPr>
-            <w:tcW w:w="2116" w:type="dxa"/>
-            <w:vMerge/>
-            <w:vAlign w:val="center"/>
-          </w:tcPr>
-          <w:p>
-            <w:pPr>
-              <w:jc w:val="center"/>
-              <w:rPr>
-                <w:b/>
-              </w:rPr>
-            </w:pPr>
+            </w:pPr>
+            <w:r>
+              <w:rPr>
+                <w:color w:val="A6A6A6" w:themeColor="background1" w:themeShade="A6"/>
+              </w:rPr>
+              <w:t>Cinner et al., 2013</w:t>
+            </w:r>
           </w:p>
         </w:tc>
         <w:tc>
           <w:tcPr>
             <w:tcW w:w="2721" w:type="dxa"/>
-            <w:vAlign w:val="center"/>
-          </w:tcPr>
-          <w:p>
-            <w:pPr>
-              <w:jc w:val="center"/>
-            </w:pPr>
-            <w:commentRangeStart w:id="0"/>
-            <w:r>
-              <w:t>Sea temperature vulnerability</w:t>
-            </w:r>
-            <w:r>
-              <w:t xml:space="preserve"> score</w:t>
+            <w:shd w:val="clear" w:color="auto" w:fill="auto"/>
+            <w:vAlign w:val="center"/>
+          </w:tcPr>
+          <w:p>
+            <w:pPr>
+              <w:jc w:val="center"/>
+            </w:pPr>
+            <w:r>
+              <w:t xml:space="preserve">Species vulnerability </w:t>
+            </w:r>
+            <w:r>
+              <w:t xml:space="preserve">to climate change </w:t>
+            </w:r>
+            <w:r>
+              <w:t>index</w:t>
             </w:r>
           </w:p>
           <w:p>
@@ -2485,80 +2403,51 @@
               <w:rPr>
                 <w:color w:val="A6A6A6" w:themeColor="background1" w:themeShade="A6"/>
               </w:rPr>
-              <w:t>Halpern et al., 2007</w:t>
-            </w:r>
-          </w:p>
-        </w:tc>
-        <w:commentRangeEnd w:id="0"/>
+              <w:t>Jones and Cheung, 2017</w:t>
+            </w:r>
+          </w:p>
+        </w:tc>
         <w:tc>
           <w:tcPr>
             <w:tcW w:w="6210" w:type="dxa"/>
-            <w:vAlign w:val="center"/>
-          </w:tcPr>
-          <w:p>
-            <w:pPr>
-              <w:tabs>
-                <w:tab w:val="left" w:pos="990"/>
-              </w:tabs>
-            </w:pPr>
-            <w:r>
-              <w:rPr>
-                <w:rStyle w:val="Refdecomentario"/>
-              </w:rPr>
-              <w:commentReference w:id="0"/>
-            </w:r>
-            <w:r>
-              <w:t xml:space="preserve"> </w:t>
-            </w:r>
-            <w:r>
-              <w:t xml:space="preserve">Score built considering experts’ opinion on </w:t>
-            </w:r>
-            <w:r>
-              <w:t>scale, frequency, functional impact, resistance, recovery time and certainty</w:t>
-            </w:r>
-            <w:r>
-              <w:t xml:space="preserve"> of the </w:t>
-            </w:r>
-            <w:r>
-              <w:t>effects</w:t>
-            </w:r>
-            <w:r>
-              <w:t xml:space="preserve"> of changes in </w:t>
-            </w:r>
-            <w:r>
-              <w:t>sea temperature</w:t>
-            </w:r>
-            <w:r>
-              <w:t xml:space="preserve"> </w:t>
-            </w:r>
-            <w:r>
-              <w:t>o</w:t>
-            </w:r>
-            <w:r>
-              <w:t>n a given marine ecosystem.</w:t>
+            <w:shd w:val="clear" w:color="auto" w:fill="auto"/>
+            <w:vAlign w:val="center"/>
+          </w:tcPr>
+          <w:p>
+            <w:r>
+              <w:t xml:space="preserve">Index that integrates information on </w:t>
+            </w:r>
+            <w:r>
+              <w:t xml:space="preserve">species’ biological and ecological traits to characterize </w:t>
+            </w:r>
+            <w:r>
+              <w:t>its</w:t>
+            </w:r>
+            <w:r>
+              <w:t xml:space="preserve"> vulnerability to impacts of climate change</w:t>
+            </w:r>
+            <w:r>
+              <w:t>.</w:t>
             </w:r>
           </w:p>
         </w:tc>
         <w:tc>
           <w:tcPr>
             <w:tcW w:w="2093" w:type="dxa"/>
-            <w:vAlign w:val="center"/>
-          </w:tcPr>
-          <w:p>
-            <w:r>
-              <w:t>Continuous from 0 to 4 (increasing vulnerability)</w:t>
+            <w:shd w:val="clear" w:color="auto" w:fill="auto"/>
+            <w:vAlign w:val="center"/>
+          </w:tcPr>
+          <w:p>
+            <w:r>
+              <w:t>Discrete from 0 to 100</w:t>
             </w:r>
           </w:p>
         </w:tc>
       </w:tr>
       <w:tr>
-        <w:trPr>
-          <w:trHeight w:val="737"/>
-        </w:trPr>
         <w:tc>
           <w:tcPr>
             <w:tcW w:w="2448" w:type="dxa"/>
-            <w:vMerge/>
             <w:vAlign w:val="center"/>
           </w:tcPr>
           <w:p>
@@ -2573,16 +2462,30 @@
               </w:pBdr>
               <w:spacing w:line="276" w:lineRule="auto"/>
               <w:jc w:val="center"/>
+            </w:pPr>
+            <w:r>
               <w:rPr>
                 <w:b/>
               </w:rPr>
-            </w:pPr>
+              <w:t>Ecological</w:t>
+            </w:r>
+            <w:r>
+              <w:rPr>
+                <w:b/>
+              </w:rPr>
+              <w:t xml:space="preserve"> </w:t>
+            </w:r>
+            <w:r>
+              <w:rPr>
+                <w:b/>
+              </w:rPr>
+              <w:t>exposure</w:t>
+            </w:r>
           </w:p>
         </w:tc>
         <w:tc>
           <w:tcPr>
             <w:tcW w:w="2116" w:type="dxa"/>
-            <w:vMerge/>
             <w:vAlign w:val="center"/>
           </w:tcPr>
           <w:p>
@@ -2592,89 +2495,13 @@
                 <w:b/>
               </w:rPr>
             </w:pPr>
-          </w:p>
-        </w:tc>
-        <w:tc>
-          <w:tcPr>
-            <w:tcW w:w="2721" w:type="dxa"/>
-            <w:vAlign w:val="center"/>
-          </w:tcPr>
-          <w:p>
-            <w:pPr>
-              <w:jc w:val="center"/>
-            </w:pPr>
-            <w:r>
-              <w:t>Ocean acidification vulnerability</w:t>
-            </w:r>
-          </w:p>
-          <w:p>
-            <w:pPr>
-              <w:jc w:val="center"/>
-            </w:pPr>
-            <w:r>
-              <w:rPr>
-                <w:color w:val="A6A6A6" w:themeColor="background1" w:themeShade="A6"/>
-              </w:rPr>
-              <w:t>Halpern et al., 2007</w:t>
-            </w:r>
-          </w:p>
-        </w:tc>
-        <w:tc>
-          <w:tcPr>
-            <w:tcW w:w="6210" w:type="dxa"/>
-            <w:vAlign w:val="center"/>
-          </w:tcPr>
-          <w:p>
-            <w:pPr>
-              <w:tabs>
-                <w:tab w:val="left" w:pos="990"/>
-              </w:tabs>
-            </w:pPr>
-            <w:r>
-              <w:t xml:space="preserve">Score built considering experts’ opinion on </w:t>
-            </w:r>
-            <w:r>
-              <w:t>scale, frequency, functional impact, resistance, recovery time and certainty</w:t>
-            </w:r>
-            <w:r>
-              <w:t xml:space="preserve"> of the </w:t>
-            </w:r>
-            <w:r>
-              <w:t>effects</w:t>
-            </w:r>
-            <w:r>
-              <w:t xml:space="preserve"> of changes in sea level </w:t>
-            </w:r>
-            <w:r>
-              <w:t>o</w:t>
-            </w:r>
-            <w:r>
-              <w:t>n a given marine ecosystem.</w:t>
-            </w:r>
-          </w:p>
-        </w:tc>
-        <w:tc>
-          <w:tcPr>
-            <w:tcW w:w="2093" w:type="dxa"/>
-            <w:vAlign w:val="center"/>
-          </w:tcPr>
-          <w:p>
-            <w:r>
-              <w:t>Continuous from 0 to 4 (increasing vulnerability)</w:t>
-            </w:r>
-          </w:p>
-        </w:tc>
-      </w:tr>
-      <w:tr>
-        <w:trPr>
-          <w:trHeight w:val="512"/>
-        </w:trPr>
-        <w:tc>
-          <w:tcPr>
-            <w:tcW w:w="2448" w:type="dxa"/>
-            <w:vMerge/>
-            <w:vAlign w:val="center"/>
-          </w:tcPr>
+            <w:r>
+              <w:rPr>
+                <w:b/>
+              </w:rPr>
+              <w:t>Sea surface temperature change</w:t>
+            </w:r>
+          </w:p>
           <w:p>
             <w:pPr>
               <w:widowControl w:val="0"/>
@@ -2691,43 +2518,34 @@
                 <w:b/>
               </w:rPr>
             </w:pPr>
-          </w:p>
-        </w:tc>
-        <w:tc>
-          <w:tcPr>
-            <w:tcW w:w="2116" w:type="dxa"/>
-            <w:vMerge/>
-            <w:vAlign w:val="center"/>
-          </w:tcPr>
-          <w:p>
-            <w:pPr>
-              <w:jc w:val="center"/>
-              <w:rPr>
-                <w:b/>
-              </w:rPr>
-            </w:pPr>
+            <w:proofErr w:type="spellStart"/>
+            <w:r>
+              <w:rPr>
+                <w:color w:val="A6A6A6" w:themeColor="background1" w:themeShade="A6"/>
+              </w:rPr>
+              <w:t>Blasiak</w:t>
+            </w:r>
+            <w:proofErr w:type="spellEnd"/>
+            <w:r>
+              <w:rPr>
+                <w:color w:val="A6A6A6" w:themeColor="background1" w:themeShade="A6"/>
+              </w:rPr>
+              <w:t xml:space="preserve"> et al., 2017</w:t>
+            </w:r>
           </w:p>
         </w:tc>
         <w:tc>
           <w:tcPr>
             <w:tcW w:w="2721" w:type="dxa"/>
-            <w:vAlign w:val="center"/>
-          </w:tcPr>
-          <w:p>
-            <w:pPr>
-              <w:jc w:val="center"/>
-            </w:pPr>
-            <w:r>
-              <w:t>Ozone</w:t>
-            </w:r>
-            <w:r>
-              <w:t>/</w:t>
-            </w:r>
-            <w:r>
-              <w:t>UV vulnerability</w:t>
-            </w:r>
-            <w:r>
-              <w:t xml:space="preserve"> score</w:t>
+            <w:shd w:val="clear" w:color="auto" w:fill="auto"/>
+            <w:vAlign w:val="center"/>
+          </w:tcPr>
+          <w:p>
+            <w:pPr>
+              <w:jc w:val="center"/>
+            </w:pPr>
+            <w:r>
+              <w:t>Sea surface temperature projected anomalies</w:t>
             </w:r>
           </w:p>
           <w:p>
@@ -2738,55 +2556,36 @@
               <w:rPr>
                 <w:color w:val="A6A6A6" w:themeColor="background1" w:themeShade="A6"/>
               </w:rPr>
-              <w:t>Halpern et al., 2007</w:t>
+              <w:t>NASA</w:t>
             </w:r>
           </w:p>
         </w:tc>
         <w:tc>
           <w:tcPr>
             <w:tcW w:w="6210" w:type="dxa"/>
-            <w:vAlign w:val="center"/>
-          </w:tcPr>
-          <w:p>
-            <w:pPr>
-              <w:tabs>
-                <w:tab w:val="left" w:pos="990"/>
-              </w:tabs>
-            </w:pPr>
-            <w:r>
-              <w:t xml:space="preserve">Score built considering experts’ opinion on </w:t>
-            </w:r>
-            <w:r>
-              <w:t>scale, frequency, functional impact, resistance, recovery time and certainty</w:t>
-            </w:r>
-            <w:r>
-              <w:t xml:space="preserve"> of the effects of changes in </w:t>
-            </w:r>
-            <w:r>
-              <w:t>Ozone concentrations on</w:t>
-            </w:r>
-            <w:r>
-              <w:t xml:space="preserve"> a given marine ecosystem.</w:t>
+            <w:shd w:val="clear" w:color="auto" w:fill="auto"/>
+            <w:vAlign w:val="center"/>
+          </w:tcPr>
+          <w:p>
+            <w:r>
+              <w:t>The difference between mean maximum SST observed for the 2006 - 2015 period and maximum SST in 2050.</w:t>
             </w:r>
           </w:p>
         </w:tc>
         <w:tc>
           <w:tcPr>
             <w:tcW w:w="2093" w:type="dxa"/>
-            <w:vAlign w:val="center"/>
-          </w:tcPr>
-          <w:p>
-            <w:r>
-              <w:t>Continuous from 0 to 4 (increasing vulnerability)</w:t>
-            </w:r>
-          </w:p>
+            <w:shd w:val="clear" w:color="auto" w:fill="auto"/>
+            <w:vAlign w:val="center"/>
+          </w:tcPr>
+          <w:p/>
         </w:tc>
       </w:tr>
       <w:tr>
         <w:tc>
           <w:tcPr>
             <w:tcW w:w="2448" w:type="dxa"/>
-            <w:vMerge/>
+            <w:vMerge w:val="restart"/>
             <w:vAlign w:val="center"/>
           </w:tcPr>
           <w:p>
@@ -2801,12 +2600,98 @@
               </w:pBdr>
               <w:spacing w:line="276" w:lineRule="auto"/>
               <w:jc w:val="center"/>
-            </w:pPr>
+              <w:rPr>
+                <w:b/>
+              </w:rPr>
+            </w:pPr>
+            <w:r>
+              <w:rPr>
+                <w:b/>
+              </w:rPr>
+              <w:t>Ecological recovery potential</w:t>
+            </w:r>
           </w:p>
         </w:tc>
         <w:tc>
           <w:tcPr>
             <w:tcW w:w="2116" w:type="dxa"/>
+          </w:tcPr>
+          <w:p>
+            <w:pPr>
+              <w:jc w:val="center"/>
+              <w:rPr>
+                <w:b/>
+              </w:rPr>
+            </w:pPr>
+            <w:r>
+              <w:rPr>
+                <w:b/>
+              </w:rPr>
+              <w:t>Habitat recovery potential</w:t>
+            </w:r>
+          </w:p>
+        </w:tc>
+        <w:tc>
+          <w:tcPr>
+            <w:tcW w:w="2721" w:type="dxa"/>
+            <w:shd w:val="clear" w:color="auto" w:fill="auto"/>
+            <w:vAlign w:val="center"/>
+          </w:tcPr>
+          <w:p>
+            <w:pPr>
+              <w:jc w:val="center"/>
+            </w:pPr>
+            <w:r>
+              <w:t>Inverse of ecosystem’s recovery time score</w:t>
+            </w:r>
+          </w:p>
+          <w:p>
+            <w:pPr>
+              <w:jc w:val="center"/>
+            </w:pPr>
+            <w:r>
+              <w:rPr>
+                <w:color w:val="A6A6A6" w:themeColor="background1" w:themeShade="A6"/>
+              </w:rPr>
+              <w:t>Halpern et al., 2007</w:t>
+            </w:r>
+          </w:p>
+        </w:tc>
+        <w:tc>
+          <w:tcPr>
+            <w:tcW w:w="6210" w:type="dxa"/>
+            <w:shd w:val="clear" w:color="auto" w:fill="auto"/>
+          </w:tcPr>
+          <w:p>
+            <w:r>
+              <w:t xml:space="preserve">Average time of ecosystem’s recovery according to experts’ opinion across different anthropogenic stressors. </w:t>
+            </w:r>
+          </w:p>
+        </w:tc>
+        <w:tc>
+          <w:tcPr>
+            <w:tcW w:w="2093" w:type="dxa"/>
+            <w:shd w:val="clear" w:color="auto" w:fill="auto"/>
+            <w:vAlign w:val="center"/>
+          </w:tcPr>
+          <w:p>
+            <w:r>
+              <w:t xml:space="preserve">Continuous from 0 to 4 (increasing </w:t>
+            </w:r>
+            <w:r>
+              <w:t>in years</w:t>
+            </w:r>
+            <w:r>
+              <w:t>)</w:t>
+            </w:r>
+          </w:p>
+        </w:tc>
+      </w:tr>
+      <w:tr>
+        <w:tc>
+          <w:tcPr>
+            <w:tcW w:w="2448" w:type="dxa"/>
+            <w:vMerge/>
             <w:vAlign w:val="center"/>
           </w:tcPr>
           <w:p>
@@ -2825,11 +2710,24 @@
                 <w:b/>
               </w:rPr>
             </w:pPr>
-            <w:r>
+          </w:p>
+        </w:tc>
+        <w:tc>
+          <w:tcPr>
+            <w:tcW w:w="2116" w:type="dxa"/>
+          </w:tcPr>
+          <w:p>
+            <w:pPr>
+              <w:jc w:val="center"/>
               <w:rPr>
                 <w:b/>
               </w:rPr>
-              <w:t>Overfishing</w:t>
+            </w:pPr>
+            <w:r>
+              <w:rPr>
+                <w:b/>
+              </w:rPr>
+              <w:t>Managed fishery</w:t>
             </w:r>
           </w:p>
         </w:tc>
@@ -2844,7 +2742,7 @@
               <w:jc w:val="center"/>
             </w:pPr>
             <w:r>
-              <w:t>Recorded fishery closure</w:t>
+              <w:t>Open access (Inverse)</w:t>
             </w:r>
           </w:p>
           <w:p>
@@ -2855,19 +2753,7 @@
               <w:rPr>
                 <w:color w:val="A6A6A6" w:themeColor="background1" w:themeShade="A6"/>
               </w:rPr>
-              <w:t>Ovando</w:t>
-            </w:r>
-            <w:r>
-              <w:rPr>
-                <w:color w:val="A6A6A6" w:themeColor="background1" w:themeShade="A6"/>
-              </w:rPr>
-              <w:t xml:space="preserve"> et al., 20</w:t>
-            </w:r>
-            <w:r>
-              <w:rPr>
-                <w:color w:val="A6A6A6" w:themeColor="background1" w:themeShade="A6"/>
-              </w:rPr>
-              <w:t>13</w:t>
+              <w:t>Ovando et al., 2013</w:t>
             </w:r>
           </w:p>
         </w:tc>
@@ -2875,544 +2761,11 @@
           <w:tcPr>
             <w:tcW w:w="6210" w:type="dxa"/>
             <w:shd w:val="clear" w:color="auto" w:fill="auto"/>
-            <w:vAlign w:val="center"/>
-          </w:tcPr>
-          <w:p>
-            <w:r>
-              <w:t>W</w:t>
-            </w:r>
-            <w:commentRangeStart w:id="1"/>
-            <w:r>
-              <w:t xml:space="preserve">hether the fishery has been closed at some point since 1960. </w:t>
-            </w:r>
-            <w:commentRangeEnd w:id="1"/>
-            <w:r>
-              <w:rPr>
-                <w:rStyle w:val="Refdecomentario"/>
-              </w:rPr>
-              <w:commentReference w:id="1"/>
-            </w:r>
-          </w:p>
-        </w:tc>
-        <w:tc>
-          <w:tcPr>
-            <w:tcW w:w="2093" w:type="dxa"/>
-            <w:shd w:val="clear" w:color="auto" w:fill="auto"/>
-            <w:vAlign w:val="center"/>
-          </w:tcPr>
-          <w:p>
-            <w:r>
-              <w:t>Yes = 1, No = 0</w:t>
-            </w:r>
-          </w:p>
-        </w:tc>
-      </w:tr>
-      <w:tr>
-        <w:trPr>
-          <w:trHeight w:val="800"/>
-        </w:trPr>
-        <w:tc>
-          <w:tcPr>
-            <w:tcW w:w="2448" w:type="dxa"/>
-            <w:vMerge/>
-            <w:vAlign w:val="center"/>
-          </w:tcPr>
-          <w:p>
-            <w:pPr>
-              <w:widowControl w:val="0"/>
-              <w:pBdr>
-                <w:top w:val="nil"/>
-                <w:left w:val="nil"/>
-                <w:bottom w:val="nil"/>
-                <w:right w:val="nil"/>
-                <w:between w:val="nil"/>
-              </w:pBdr>
-              <w:spacing w:line="276" w:lineRule="auto"/>
-              <w:jc w:val="center"/>
-            </w:pPr>
-          </w:p>
-        </w:tc>
-        <w:tc>
-          <w:tcPr>
-            <w:tcW w:w="2116" w:type="dxa"/>
-            <w:vAlign w:val="center"/>
-          </w:tcPr>
-          <w:p>
-            <w:pPr>
-              <w:widowControl w:val="0"/>
-              <w:pBdr>
-                <w:top w:val="nil"/>
-                <w:left w:val="nil"/>
-                <w:bottom w:val="nil"/>
-                <w:right w:val="nil"/>
-                <w:between w:val="nil"/>
-              </w:pBdr>
-              <w:spacing w:line="276" w:lineRule="auto"/>
-              <w:jc w:val="center"/>
-              <w:rPr>
-                <w:b/>
-              </w:rPr>
-            </w:pPr>
-            <w:r>
-              <w:rPr>
-                <w:b/>
-              </w:rPr>
-              <w:t>Species susceptibility</w:t>
-            </w:r>
-          </w:p>
-          <w:p>
-            <w:pPr>
-              <w:widowControl w:val="0"/>
-              <w:pBdr>
-                <w:top w:val="nil"/>
-                <w:left w:val="nil"/>
-                <w:bottom w:val="nil"/>
-                <w:right w:val="nil"/>
-                <w:between w:val="nil"/>
-              </w:pBdr>
-              <w:spacing w:line="276" w:lineRule="auto"/>
-              <w:jc w:val="center"/>
-            </w:pPr>
-            <w:r>
-              <w:rPr>
-                <w:color w:val="A6A6A6" w:themeColor="background1" w:themeShade="A6"/>
-              </w:rPr>
-              <w:t>Cinner et al., 2013</w:t>
-            </w:r>
-          </w:p>
-        </w:tc>
-        <w:tc>
-          <w:tcPr>
-            <w:tcW w:w="2721" w:type="dxa"/>
-            <w:shd w:val="clear" w:color="auto" w:fill="auto"/>
-            <w:vAlign w:val="center"/>
-          </w:tcPr>
-          <w:p>
-            <w:pPr>
-              <w:jc w:val="center"/>
-            </w:pPr>
-            <w:r>
-              <w:t xml:space="preserve">Species vulnerability </w:t>
-            </w:r>
-            <w:r>
-              <w:t xml:space="preserve">to climate change </w:t>
-            </w:r>
-            <w:r>
-              <w:t>index</w:t>
-            </w:r>
-          </w:p>
-          <w:p>
-            <w:pPr>
-              <w:jc w:val="center"/>
-            </w:pPr>
-            <w:r>
-              <w:rPr>
-                <w:color w:val="A6A6A6" w:themeColor="background1" w:themeShade="A6"/>
-              </w:rPr>
-              <w:t>Jones and Cheung, 2017</w:t>
-            </w:r>
-          </w:p>
-        </w:tc>
-        <w:tc>
-          <w:tcPr>
-            <w:tcW w:w="6210" w:type="dxa"/>
-            <w:shd w:val="clear" w:color="auto" w:fill="auto"/>
-            <w:vAlign w:val="center"/>
-          </w:tcPr>
-          <w:p>
-            <w:r>
-              <w:t xml:space="preserve">Index that integrates information on </w:t>
-            </w:r>
-            <w:r>
-              <w:t xml:space="preserve">species’ biological and ecological traits to characterize </w:t>
-            </w:r>
-            <w:r>
-              <w:t>its</w:t>
-            </w:r>
-            <w:r>
-              <w:t xml:space="preserve"> vulnerability to impacts of climate change</w:t>
-            </w:r>
-            <w:r>
-              <w:t>.</w:t>
-            </w:r>
-          </w:p>
-        </w:tc>
-        <w:tc>
-          <w:tcPr>
-            <w:tcW w:w="2093" w:type="dxa"/>
-            <w:shd w:val="clear" w:color="auto" w:fill="auto"/>
-            <w:vAlign w:val="center"/>
-          </w:tcPr>
-          <w:p>
-            <w:r>
-              <w:t>Discrete from 0 to 100</w:t>
-            </w:r>
-          </w:p>
-        </w:tc>
-      </w:tr>
-      <w:tr>
-        <w:tc>
-          <w:tcPr>
-            <w:tcW w:w="2448" w:type="dxa"/>
-            <w:vAlign w:val="center"/>
-          </w:tcPr>
-          <w:p>
-            <w:pPr>
-              <w:widowControl w:val="0"/>
-              <w:pBdr>
-                <w:top w:val="nil"/>
-                <w:left w:val="nil"/>
-                <w:bottom w:val="nil"/>
-                <w:right w:val="nil"/>
-                <w:between w:val="nil"/>
-              </w:pBdr>
-              <w:spacing w:line="276" w:lineRule="auto"/>
-              <w:jc w:val="center"/>
-            </w:pPr>
-            <w:r>
-              <w:rPr>
-                <w:b/>
-              </w:rPr>
-              <w:t>Ecological</w:t>
-            </w:r>
-            <w:r>
-              <w:rPr>
-                <w:b/>
-              </w:rPr>
-              <w:t xml:space="preserve"> </w:t>
-            </w:r>
-            <w:r>
-              <w:rPr>
-                <w:b/>
-              </w:rPr>
-              <w:t>exposure</w:t>
-            </w:r>
-          </w:p>
-        </w:tc>
-        <w:tc>
-          <w:tcPr>
-            <w:tcW w:w="2116" w:type="dxa"/>
-            <w:vAlign w:val="center"/>
-          </w:tcPr>
-          <w:p>
-            <w:pPr>
-              <w:jc w:val="center"/>
-              <w:rPr>
-                <w:b/>
-              </w:rPr>
-            </w:pPr>
-            <w:r>
-              <w:rPr>
-                <w:b/>
-              </w:rPr>
-              <w:t>Sea surface temperature change</w:t>
-            </w:r>
-          </w:p>
-          <w:p>
-            <w:pPr>
-              <w:widowControl w:val="0"/>
-              <w:pBdr>
-                <w:top w:val="nil"/>
-                <w:left w:val="nil"/>
-                <w:bottom w:val="nil"/>
-                <w:right w:val="nil"/>
-                <w:between w:val="nil"/>
-              </w:pBdr>
-              <w:spacing w:line="276" w:lineRule="auto"/>
-              <w:jc w:val="center"/>
-              <w:rPr>
-                <w:b/>
-              </w:rPr>
-            </w:pPr>
-            <w:proofErr w:type="spellStart"/>
-            <w:r>
-              <w:rPr>
-                <w:color w:val="A6A6A6" w:themeColor="background1" w:themeShade="A6"/>
-              </w:rPr>
-              <w:t>Blasiak</w:t>
-            </w:r>
-            <w:proofErr w:type="spellEnd"/>
-            <w:r>
-              <w:rPr>
-                <w:color w:val="A6A6A6" w:themeColor="background1" w:themeShade="A6"/>
-              </w:rPr>
-              <w:t xml:space="preserve"> et al., 2017</w:t>
-            </w:r>
-          </w:p>
-        </w:tc>
-        <w:tc>
-          <w:tcPr>
-            <w:tcW w:w="2721" w:type="dxa"/>
-            <w:shd w:val="clear" w:color="auto" w:fill="auto"/>
-            <w:vAlign w:val="center"/>
-          </w:tcPr>
-          <w:p>
-            <w:pPr>
-              <w:jc w:val="center"/>
-            </w:pPr>
-            <w:r>
-              <w:t xml:space="preserve">Sea surface temperature </w:t>
-            </w:r>
-            <w:r>
-              <w:t xml:space="preserve">projected </w:t>
-            </w:r>
-            <w:r>
-              <w:t>anomalies</w:t>
-            </w:r>
-          </w:p>
-          <w:p>
-            <w:pPr>
-              <w:jc w:val="center"/>
-            </w:pPr>
-            <w:commentRangeStart w:id="2"/>
-            <w:r>
-              <w:rPr>
-                <w:color w:val="A6A6A6" w:themeColor="background1" w:themeShade="A6"/>
-              </w:rPr>
-              <w:t>NASA</w:t>
-            </w:r>
-            <w:commentRangeEnd w:id="2"/>
-            <w:r>
-              <w:rPr>
-                <w:rStyle w:val="Refdecomentario"/>
-              </w:rPr>
-              <w:commentReference w:id="2"/>
-            </w:r>
-          </w:p>
-        </w:tc>
-        <w:tc>
-          <w:tcPr>
-            <w:tcW w:w="6210" w:type="dxa"/>
-            <w:shd w:val="clear" w:color="auto" w:fill="auto"/>
-            <w:vAlign w:val="center"/>
-          </w:tcPr>
-          <w:p/>
-        </w:tc>
-        <w:tc>
-          <w:tcPr>
-            <w:tcW w:w="2093" w:type="dxa"/>
-            <w:shd w:val="clear" w:color="auto" w:fill="auto"/>
-            <w:vAlign w:val="center"/>
-          </w:tcPr>
-          <w:p/>
-        </w:tc>
-      </w:tr>
-      <w:tr>
-        <w:tc>
-          <w:tcPr>
-            <w:tcW w:w="2448" w:type="dxa"/>
-            <w:vMerge w:val="restart"/>
-            <w:vAlign w:val="center"/>
-          </w:tcPr>
-          <w:p>
-            <w:pPr>
-              <w:widowControl w:val="0"/>
-              <w:pBdr>
-                <w:top w:val="nil"/>
-                <w:left w:val="nil"/>
-                <w:bottom w:val="nil"/>
-                <w:right w:val="nil"/>
-                <w:between w:val="nil"/>
-              </w:pBdr>
-              <w:spacing w:line="276" w:lineRule="auto"/>
-              <w:jc w:val="center"/>
-              <w:rPr>
-                <w:b/>
-              </w:rPr>
-            </w:pPr>
-            <w:r>
-              <w:rPr>
-                <w:b/>
-              </w:rPr>
-              <w:t>Ecological recovery potential</w:t>
-            </w:r>
-          </w:p>
-        </w:tc>
-        <w:tc>
-          <w:tcPr>
-            <w:tcW w:w="2116" w:type="dxa"/>
-          </w:tcPr>
-          <w:p>
-            <w:pPr>
-              <w:jc w:val="center"/>
-              <w:rPr>
-                <w:b/>
-              </w:rPr>
-            </w:pPr>
-            <w:r>
-              <w:rPr>
-                <w:b/>
-              </w:rPr>
-              <w:t>Habitat r</w:t>
-            </w:r>
-            <w:r>
-              <w:rPr>
-                <w:b/>
-              </w:rPr>
-              <w:t>ecovery potential</w:t>
-            </w:r>
-          </w:p>
-        </w:tc>
-        <w:tc>
-          <w:tcPr>
-            <w:tcW w:w="2721" w:type="dxa"/>
-            <w:shd w:val="clear" w:color="auto" w:fill="auto"/>
-            <w:vAlign w:val="center"/>
-          </w:tcPr>
-          <w:p>
-            <w:pPr>
-              <w:jc w:val="center"/>
-            </w:pPr>
-            <w:r>
-              <w:t>Inverse of e</w:t>
-            </w:r>
-            <w:commentRangeStart w:id="3"/>
-            <w:r>
-              <w:t>cosystem’s recovery time</w:t>
-            </w:r>
-            <w:commentRangeEnd w:id="3"/>
-            <w:r>
-              <w:rPr>
-                <w:rStyle w:val="Refdecomentario"/>
-              </w:rPr>
-              <w:commentReference w:id="3"/>
-            </w:r>
-            <w:r>
-              <w:t xml:space="preserve"> score</w:t>
-            </w:r>
-          </w:p>
-          <w:p>
-            <w:pPr>
-              <w:jc w:val="center"/>
-            </w:pPr>
-            <w:r>
-              <w:rPr>
-                <w:color w:val="A6A6A6" w:themeColor="background1" w:themeShade="A6"/>
-              </w:rPr>
-              <w:t>Halpern et al., 2007</w:t>
-            </w:r>
-          </w:p>
-        </w:tc>
-        <w:tc>
-          <w:tcPr>
-            <w:tcW w:w="6210" w:type="dxa"/>
-            <w:shd w:val="clear" w:color="auto" w:fill="auto"/>
-          </w:tcPr>
-          <w:p>
-            <w:r>
-              <w:t xml:space="preserve">Average time of ecosystem’s recovery according to experts’ opinion across different anthropogenic stressors. </w:t>
-            </w:r>
-          </w:p>
-        </w:tc>
-        <w:tc>
-          <w:tcPr>
-            <w:tcW w:w="2093" w:type="dxa"/>
-            <w:shd w:val="clear" w:color="auto" w:fill="auto"/>
-            <w:vAlign w:val="center"/>
-          </w:tcPr>
-          <w:p>
-            <w:r>
-              <w:t xml:space="preserve">Continuous from 0 to 4 (increasing </w:t>
-            </w:r>
-            <w:r>
-              <w:t>in years</w:t>
-            </w:r>
-            <w:r>
-              <w:t>)</w:t>
-            </w:r>
-          </w:p>
-        </w:tc>
-      </w:tr>
-      <w:tr>
-        <w:tc>
-          <w:tcPr>
-            <w:tcW w:w="2448" w:type="dxa"/>
-            <w:vMerge/>
-            <w:vAlign w:val="center"/>
-          </w:tcPr>
-          <w:p>
-            <w:pPr>
-              <w:widowControl w:val="0"/>
-              <w:pBdr>
-                <w:top w:val="nil"/>
-                <w:left w:val="nil"/>
-                <w:bottom w:val="nil"/>
-                <w:right w:val="nil"/>
-                <w:between w:val="nil"/>
-              </w:pBdr>
-              <w:spacing w:line="276" w:lineRule="auto"/>
-              <w:jc w:val="center"/>
-              <w:rPr>
-                <w:b/>
-              </w:rPr>
-            </w:pPr>
-          </w:p>
-        </w:tc>
-        <w:tc>
-          <w:tcPr>
-            <w:tcW w:w="2116" w:type="dxa"/>
-          </w:tcPr>
-          <w:p>
-            <w:pPr>
-              <w:jc w:val="center"/>
-              <w:rPr>
-                <w:b/>
-              </w:rPr>
-            </w:pPr>
-            <w:r>
-              <w:rPr>
-                <w:b/>
-              </w:rPr>
-              <w:t>MPA</w:t>
-            </w:r>
-          </w:p>
-          <w:p>
-            <w:pPr>
-              <w:jc w:val="center"/>
-              <w:rPr>
-                <w:b/>
-              </w:rPr>
-            </w:pPr>
-          </w:p>
-        </w:tc>
-        <w:tc>
-          <w:tcPr>
-            <w:tcW w:w="2721" w:type="dxa"/>
-            <w:shd w:val="clear" w:color="auto" w:fill="auto"/>
-            <w:vAlign w:val="center"/>
-          </w:tcPr>
-          <w:p>
-            <w:pPr>
-              <w:jc w:val="center"/>
-            </w:pPr>
-            <w:r>
-              <w:t>Marine protected area</w:t>
-            </w:r>
-            <w:r>
-              <w:br/>
-            </w:r>
-            <w:r>
-              <w:rPr>
-                <w:color w:val="A6A6A6" w:themeColor="background1" w:themeShade="A6"/>
-              </w:rPr>
-              <w:t>Ovando et al., 2013</w:t>
-            </w:r>
-          </w:p>
-        </w:tc>
-        <w:tc>
-          <w:tcPr>
-            <w:tcW w:w="6210" w:type="dxa"/>
-            <w:shd w:val="clear" w:color="auto" w:fill="auto"/>
-          </w:tcPr>
-          <w:p>
-            <w:r>
-              <w:t>Fishing is restricted in portions of the fish</w:t>
-            </w:r>
-            <w:r>
-              <w:t xml:space="preserve">ing. </w:t>
-            </w:r>
-            <w:bookmarkStart w:id="4" w:name="_GoBack"/>
-            <w:bookmarkEnd w:id="4"/>
+          </w:tcPr>
+          <w:p>
+            <w:r>
+              <w:t>The fishery is essentially unregulated, allowing anyone to enter the fishery and catch as much as they desire.</w:t>
+            </w:r>
           </w:p>
         </w:tc>
         <w:tc>
@@ -3432,18 +2785,33 @@
     <w:p/>
     <w:p/>
     <w:p/>
+    <w:p/>
+    <w:p/>
+    <w:p/>
+    <w:p/>
+    <w:p>
+      <w:bookmarkStart w:id="0" w:name="_GoBack"/>
+      <w:bookmarkEnd w:id="0"/>
+    </w:p>
     <w:p>
       <w:r>
         <w:rPr>
           <w:b/>
         </w:rPr>
+        <w:lastRenderedPageBreak/>
         <w:t xml:space="preserve">Table </w:t>
       </w:r>
       <w:r>
         <w:rPr>
           <w:b/>
         </w:rPr>
-        <w:t>X in SI</w:t>
+        <w:t>1</w:t>
+      </w:r>
+      <w:r>
+        <w:rPr>
+          <w:b/>
+        </w:rPr>
+        <w:t xml:space="preserve"> in SI</w:t>
       </w:r>
       <w:r>
         <w:rPr>
@@ -4700,6 +4068,484 @@
       </w:tr>
     </w:tbl>
     <w:p/>
+    <w:p>
+      <w:r>
+        <w:rPr>
+          <w:b/>
+        </w:rPr>
+        <w:lastRenderedPageBreak/>
+        <w:t xml:space="preserve">Table </w:t>
+      </w:r>
+      <w:r>
+        <w:rPr>
+          <w:b/>
+        </w:rPr>
+        <w:t>2 in SI</w:t>
+      </w:r>
+      <w:r>
+        <w:rPr>
+          <w:b/>
+        </w:rPr>
+        <w:t>.</w:t>
+      </w:r>
+      <w:r>
+        <w:t xml:space="preserve"> </w:t>
+      </w:r>
+      <w:r>
+        <w:t xml:space="preserve">List of potential </w:t>
+      </w:r>
+      <w:r>
+        <w:t>governmental services to the cooperative (from Ovando et al., 2013)</w:t>
+      </w:r>
+    </w:p>
+    <w:tbl>
+      <w:tblPr>
+        <w:tblW w:w="14731" w:type="dxa"/>
+        <w:tblBorders>
+          <w:top w:val="single" w:sz="4" w:space="0" w:color="auto"/>
+          <w:left w:val="single" w:sz="4" w:space="0" w:color="auto"/>
+          <w:bottom w:val="single" w:sz="4" w:space="0" w:color="auto"/>
+          <w:right w:val="single" w:sz="4" w:space="0" w:color="auto"/>
+          <w:insideH w:val="single" w:sz="4" w:space="0" w:color="auto"/>
+          <w:insideV w:val="single" w:sz="4" w:space="0" w:color="auto"/>
+        </w:tblBorders>
+        <w:tblLook w:val="00A0" w:firstRow="1" w:lastRow="0" w:firstColumn="1" w:lastColumn="0" w:noHBand="0" w:noVBand="0"/>
+      </w:tblPr>
+      <w:tblGrid>
+        <w:gridCol w:w="5850"/>
+        <w:gridCol w:w="8881"/>
+      </w:tblGrid>
+      <w:tr>
+        <w:trPr>
+          <w:trHeight w:val="126"/>
+        </w:trPr>
+        <w:tc>
+          <w:tcPr>
+            <w:tcW w:w="5850" w:type="dxa"/>
+          </w:tcPr>
+          <w:p>
+            <w:pPr>
+              <w:spacing w:after="0" w:line="240" w:lineRule="auto"/>
+              <w:rPr>
+                <w:rFonts w:ascii="Times" w:hAnsi="Times"/>
+                <w:b/>
+              </w:rPr>
+            </w:pPr>
+            <w:r>
+              <w:rPr>
+                <w:rFonts w:ascii="Times" w:hAnsi="Times"/>
+                <w:b/>
+              </w:rPr>
+              <w:t>Governmental Support Service</w:t>
+            </w:r>
+          </w:p>
+        </w:tc>
+        <w:tc>
+          <w:tcPr>
+            <w:tcW w:w="8881" w:type="dxa"/>
+          </w:tcPr>
+          <w:p>
+            <w:pPr>
+              <w:spacing w:after="0" w:line="240" w:lineRule="auto"/>
+              <w:rPr>
+                <w:rFonts w:ascii="Times" w:hAnsi="Times"/>
+                <w:b/>
+              </w:rPr>
+            </w:pPr>
+            <w:r>
+              <w:rPr>
+                <w:rFonts w:ascii="Times" w:hAnsi="Times"/>
+                <w:b/>
+              </w:rPr>
+              <w:t>Description</w:t>
+            </w:r>
+          </w:p>
+        </w:tc>
+      </w:tr>
+      <w:tr>
+        <w:trPr>
+          <w:trHeight w:val="131"/>
+        </w:trPr>
+        <w:tc>
+          <w:tcPr>
+            <w:tcW w:w="5850" w:type="dxa"/>
+          </w:tcPr>
+          <w:p>
+            <w:pPr>
+              <w:spacing w:before="120" w:after="0" w:line="240" w:lineRule="auto"/>
+              <w:rPr>
+                <w:rFonts w:ascii="Times" w:hAnsi="Times"/>
+              </w:rPr>
+            </w:pPr>
+            <w:r>
+              <w:rPr>
+                <w:rFonts w:ascii="Times" w:hAnsi="Times"/>
+              </w:rPr>
+              <w:t>Legal protection/standing</w:t>
+            </w:r>
+            <w:r>
+              <w:rPr>
+                <w:rFonts w:ascii="Times" w:hAnsi="Times"/>
+              </w:rPr>
+              <w:t xml:space="preserve"> </w:t>
+            </w:r>
+            <w:r>
+              <w:rPr>
+                <w:rFonts w:ascii="Times" w:hAnsi="Times"/>
+                <w:color w:val="365F91" w:themeColor="accent1" w:themeShade="BF"/>
+              </w:rPr>
+              <w:t>legal</w:t>
+            </w:r>
+            <w:r>
+              <w:rPr>
+                <w:rFonts w:ascii="Times" w:hAnsi="Times"/>
+                <w:color w:val="365F91" w:themeColor="accent1" w:themeShade="BF"/>
+              </w:rPr>
+              <w:t>_</w:t>
+            </w:r>
+            <w:r>
+              <w:rPr>
+                <w:rFonts w:ascii="Times" w:hAnsi="Times"/>
+                <w:color w:val="365F91" w:themeColor="accent1" w:themeShade="BF"/>
+              </w:rPr>
+              <w:t>protection__standing</w:t>
+            </w:r>
+          </w:p>
+        </w:tc>
+        <w:tc>
+          <w:tcPr>
+            <w:tcW w:w="8881" w:type="dxa"/>
+          </w:tcPr>
+          <w:p>
+            <w:pPr>
+              <w:spacing w:before="120" w:after="0" w:line="240" w:lineRule="auto"/>
+              <w:rPr>
+                <w:rFonts w:ascii="Times" w:hAnsi="Times"/>
+              </w:rPr>
+            </w:pPr>
+            <w:r>
+              <w:rPr>
+                <w:rFonts w:ascii="Times" w:hAnsi="Times"/>
+              </w:rPr>
+              <w:t>The government provides legal protection and standing to the cooperative. A legal challenge to the cooperative’s right to operate in a fishery would most likely be held up in a court of law.</w:t>
+            </w:r>
+          </w:p>
+        </w:tc>
+      </w:tr>
+      <w:tr>
+        <w:trPr>
+          <w:trHeight w:val="126"/>
+        </w:trPr>
+        <w:tc>
+          <w:tcPr>
+            <w:tcW w:w="5850" w:type="dxa"/>
+          </w:tcPr>
+          <w:p>
+            <w:pPr>
+              <w:spacing w:before="120" w:after="0" w:line="240" w:lineRule="auto"/>
+              <w:rPr>
+                <w:rFonts w:ascii="Times" w:hAnsi="Times"/>
+              </w:rPr>
+            </w:pPr>
+            <w:r>
+              <w:rPr>
+                <w:rFonts w:ascii="Times" w:hAnsi="Times"/>
+              </w:rPr>
+              <w:t xml:space="preserve">Enforcement </w:t>
+            </w:r>
+            <w:proofErr w:type="spellStart"/>
+            <w:r>
+              <w:rPr>
+                <w:rFonts w:ascii="Times" w:hAnsi="Times"/>
+                <w:color w:val="365F91" w:themeColor="accent1" w:themeShade="BF"/>
+              </w:rPr>
+              <w:t>Enforcement</w:t>
+            </w:r>
+            <w:proofErr w:type="spellEnd"/>
+            <w:r>
+              <w:rPr>
+                <w:rFonts w:ascii="Times" w:hAnsi="Times"/>
+                <w:color w:val="365F91" w:themeColor="accent1" w:themeShade="BF"/>
+              </w:rPr>
+              <w:t>_</w:t>
+            </w:r>
+          </w:p>
+        </w:tc>
+        <w:tc>
+          <w:tcPr>
+            <w:tcW w:w="8881" w:type="dxa"/>
+          </w:tcPr>
+          <w:p>
+            <w:pPr>
+              <w:spacing w:before="120" w:after="0" w:line="240" w:lineRule="auto"/>
+              <w:rPr>
+                <w:rFonts w:ascii="Times" w:hAnsi="Times"/>
+              </w:rPr>
+            </w:pPr>
+            <w:r>
+              <w:rPr>
+                <w:rFonts w:ascii="Times" w:hAnsi="Times"/>
+              </w:rPr>
+              <w:t>The government provides support for enforcement, in the form of enforcement agents, or enforceable penalties for violations of cooperative rules. For example, the government enforces fines for fishers found to be violating the recognized rules of the cooperative.</w:t>
+            </w:r>
+          </w:p>
+        </w:tc>
+      </w:tr>
+      <w:tr>
+        <w:trPr>
+          <w:trHeight w:val="126"/>
+        </w:trPr>
+        <w:tc>
+          <w:tcPr>
+            <w:tcW w:w="5850" w:type="dxa"/>
+          </w:tcPr>
+          <w:p>
+            <w:pPr>
+              <w:spacing w:before="120" w:after="0" w:line="240" w:lineRule="auto"/>
+              <w:rPr>
+                <w:rFonts w:ascii="Times" w:hAnsi="Times"/>
+              </w:rPr>
+            </w:pPr>
+            <w:r>
+              <w:rPr>
+                <w:rFonts w:ascii="Times" w:hAnsi="Times"/>
+              </w:rPr>
+              <w:t xml:space="preserve">Financial services </w:t>
+            </w:r>
+            <w:proofErr w:type="spellStart"/>
+            <w:r>
+              <w:rPr>
+                <w:rFonts w:ascii="Times" w:hAnsi="Times"/>
+                <w:color w:val="365F91" w:themeColor="accent1" w:themeShade="BF"/>
+              </w:rPr>
+              <w:t>Financial_Services</w:t>
+            </w:r>
+            <w:proofErr w:type="spellEnd"/>
+          </w:p>
+        </w:tc>
+        <w:tc>
+          <w:tcPr>
+            <w:tcW w:w="8881" w:type="dxa"/>
+          </w:tcPr>
+          <w:p>
+            <w:pPr>
+              <w:rPr>
+                <w:rFonts w:ascii="Times" w:hAnsi="Times"/>
+              </w:rPr>
+            </w:pPr>
+            <w:r>
+              <w:rPr>
+                <w:rFonts w:ascii="Times" w:hAnsi="Times"/>
+              </w:rPr>
+              <w:t xml:space="preserve">The government provides financial support to the cooperative. For example, the government provides grants to fund research or equipment purchases for the cooperative, or provides tax benefits, loans, loan guarantees, or subsidies to the cooperative. </w:t>
+            </w:r>
+          </w:p>
+          <w:p>
+            <w:pPr>
+              <w:spacing w:before="120" w:after="0" w:line="240" w:lineRule="auto"/>
+              <w:rPr>
+                <w:rFonts w:ascii="Times" w:hAnsi="Times"/>
+              </w:rPr>
+            </w:pPr>
+          </w:p>
+        </w:tc>
+      </w:tr>
+      <w:tr>
+        <w:trPr>
+          <w:trHeight w:val="126"/>
+        </w:trPr>
+        <w:tc>
+          <w:tcPr>
+            <w:tcW w:w="5850" w:type="dxa"/>
+          </w:tcPr>
+          <w:p>
+            <w:pPr>
+              <w:spacing w:before="120" w:after="0" w:line="240" w:lineRule="auto"/>
+              <w:rPr>
+                <w:rFonts w:ascii="Times" w:hAnsi="Times"/>
+              </w:rPr>
+            </w:pPr>
+            <w:r>
+              <w:rPr>
+                <w:rFonts w:ascii="Times" w:hAnsi="Times"/>
+              </w:rPr>
+              <w:t xml:space="preserve">Voluntary regulations </w:t>
+            </w:r>
+            <w:proofErr w:type="spellStart"/>
+            <w:r>
+              <w:rPr>
+                <w:rFonts w:ascii="Times" w:hAnsi="Times"/>
+                <w:color w:val="365F91" w:themeColor="accent1" w:themeShade="BF"/>
+              </w:rPr>
+              <w:t>Support_of_Voluntary_Regs</w:t>
+            </w:r>
+            <w:proofErr w:type="spellEnd"/>
+          </w:p>
+        </w:tc>
+        <w:tc>
+          <w:tcPr>
+            <w:tcW w:w="8881" w:type="dxa"/>
+          </w:tcPr>
+          <w:p>
+            <w:pPr>
+              <w:rPr>
+                <w:rFonts w:ascii="Times" w:hAnsi="Times"/>
+              </w:rPr>
+            </w:pPr>
+            <w:r>
+              <w:rPr>
+                <w:rFonts w:ascii="Times" w:hAnsi="Times"/>
+              </w:rPr>
+              <w:t xml:space="preserve">Whether the government provides support for the voluntary regulations set by the fishing </w:t>
+            </w:r>
+            <w:commentRangeStart w:id="1"/>
+            <w:r>
+              <w:rPr>
+                <w:rFonts w:ascii="Times" w:hAnsi="Times"/>
+              </w:rPr>
+              <w:t>cooperative</w:t>
+            </w:r>
+            <w:commentRangeEnd w:id="1"/>
+            <w:r>
+              <w:rPr>
+                <w:rStyle w:val="Refdecomentario"/>
+              </w:rPr>
+              <w:commentReference w:id="1"/>
+            </w:r>
+            <w:r>
+              <w:rPr>
+                <w:rFonts w:ascii="Times" w:hAnsi="Times"/>
+              </w:rPr>
+              <w:t>.</w:t>
+            </w:r>
+          </w:p>
+        </w:tc>
+      </w:tr>
+      <w:tr>
+        <w:trPr>
+          <w:trHeight w:val="126"/>
+        </w:trPr>
+        <w:tc>
+          <w:tcPr>
+            <w:tcW w:w="5850" w:type="dxa"/>
+          </w:tcPr>
+          <w:p>
+            <w:pPr>
+              <w:spacing w:before="120" w:after="0" w:line="240" w:lineRule="auto"/>
+              <w:rPr>
+                <w:rFonts w:ascii="Times" w:hAnsi="Times"/>
+              </w:rPr>
+            </w:pPr>
+            <w:r>
+              <w:rPr>
+                <w:rFonts w:ascii="Times" w:hAnsi="Times"/>
+              </w:rPr>
+              <w:t>Information support</w:t>
+            </w:r>
+            <w:r>
+              <w:rPr>
+                <w:rFonts w:ascii="Times" w:hAnsi="Times"/>
+              </w:rPr>
+              <w:t xml:space="preserve"> </w:t>
+            </w:r>
+            <w:proofErr w:type="spellStart"/>
+            <w:r>
+              <w:rPr>
+                <w:rFonts w:ascii="Times" w:hAnsi="Times"/>
+                <w:color w:val="365F91" w:themeColor="accent1" w:themeShade="BF"/>
+              </w:rPr>
+              <w:t>Information_support</w:t>
+            </w:r>
+            <w:proofErr w:type="spellEnd"/>
+          </w:p>
+        </w:tc>
+        <w:tc>
+          <w:tcPr>
+            <w:tcW w:w="8881" w:type="dxa"/>
+          </w:tcPr>
+          <w:p>
+            <w:pPr>
+              <w:rPr>
+                <w:rFonts w:ascii="Times" w:hAnsi="Times"/>
+              </w:rPr>
+            </w:pPr>
+            <w:r>
+              <w:rPr>
+                <w:rFonts w:ascii="Times" w:hAnsi="Times"/>
+              </w:rPr>
+              <w:t xml:space="preserve">The government provides means for disseminating or collecting information relevant to the success of the cooperative. For example, the government provides researchers or catch logging databases. </w:t>
+            </w:r>
+          </w:p>
+          <w:p>
+            <w:pPr>
+              <w:spacing w:before="120" w:after="0" w:line="240" w:lineRule="auto"/>
+              <w:rPr>
+                <w:rFonts w:ascii="Times" w:hAnsi="Times"/>
+              </w:rPr>
+            </w:pPr>
+          </w:p>
+        </w:tc>
+      </w:tr>
+      <w:tr>
+        <w:trPr>
+          <w:trHeight w:val="126"/>
+        </w:trPr>
+        <w:tc>
+          <w:tcPr>
+            <w:tcW w:w="5850" w:type="dxa"/>
+          </w:tcPr>
+          <w:p>
+            <w:pPr>
+              <w:spacing w:before="120" w:after="0" w:line="240" w:lineRule="auto"/>
+              <w:rPr>
+                <w:rFonts w:ascii="Times" w:hAnsi="Times"/>
+              </w:rPr>
+            </w:pPr>
+            <w:r>
+              <w:rPr>
+                <w:rFonts w:ascii="Times" w:hAnsi="Times"/>
+              </w:rPr>
+              <w:t>Conditions for cooperative existence</w:t>
+            </w:r>
+            <w:r>
+              <w:rPr>
+                <w:rFonts w:ascii="Times" w:hAnsi="Times"/>
+              </w:rPr>
+              <w:t xml:space="preserve"> </w:t>
+            </w:r>
+            <w:proofErr w:type="spellStart"/>
+            <w:r>
+              <w:rPr>
+                <w:rFonts w:ascii="Times" w:hAnsi="Times"/>
+                <w:color w:val="365F91" w:themeColor="accent1" w:themeShade="BF"/>
+              </w:rPr>
+              <w:t>Conditions_for_cooperative_exist</w:t>
+            </w:r>
+            <w:proofErr w:type="spellEnd"/>
+          </w:p>
+        </w:tc>
+        <w:tc>
+          <w:tcPr>
+            <w:tcW w:w="8881" w:type="dxa"/>
+          </w:tcPr>
+          <w:p>
+            <w:pPr>
+              <w:spacing w:before="120" w:after="0" w:line="240" w:lineRule="auto"/>
+              <w:rPr>
+                <w:rFonts w:ascii="Times" w:hAnsi="Times"/>
+              </w:rPr>
+            </w:pPr>
+            <w:r>
+              <w:rPr>
+                <w:rFonts w:ascii="Times" w:hAnsi="Times"/>
+              </w:rPr>
+              <w:t>The government has stipulations or benchmarks in place that the cooperative must satisfy in order to retain its right to operate in the fishery.</w:t>
+            </w:r>
+          </w:p>
+        </w:tc>
+      </w:tr>
+    </w:tbl>
+    <w:p/>
     <w:sectPr>
       <w:pgSz w:w="16838" w:h="11906"/>
       <w:pgMar w:top="270" w:right="1440" w:bottom="1440" w:left="630" w:header="720" w:footer="720" w:gutter="0"/>
@@ -4712,7 +4558,7 @@
 
 <file path=word/comments.xml><?xml version="1.0" encoding="utf-8"?>
 <w:comments xmlns:wpc="http://schemas.microsoft.com/office/word/2010/wordprocessingCanvas" xmlns:cx="http://schemas.microsoft.com/office/drawing/2014/chartex" xmlns:cx1="http://schemas.microsoft.com/office/drawing/2015/9/8/chartex" xmlns:cx2="http://schemas.microsoft.com/office/drawing/2015/10/21/chartex" xmlns:cx3="http://schemas.microsoft.com/office/drawing/2016/5/9/chartex" xmlns:cx4="http://schemas.microsoft.com/office/drawing/2016/5/10/chartex" xmlns:cx5="http://schemas.microsoft.com/office/drawing/2016/5/11/chartex" xmlns:cx6="http://schemas.microsoft.com/office/drawing/2016/5/12/chartex" xmlns:cx7="http://schemas.microsoft.com/office/drawing/2016/5/13/chartex" xmlns:cx8="http://schemas.microsoft.com/office/drawing/2016/5/14/chartex" xmlns:mc="http://schemas.openxmlformats.org/markup-compatibility/2006" xmlns:aink="http://schemas.microsoft.com/office/drawing/2016/ink" xmlns:am3d="http://schemas.microsoft.com/office/drawing/2017/model3d" xmlns:o="urn:schemas-microsoft-com:office:office" xmlns:r="http://schemas.openxmlformats.org/officeDocument/2006/relationships" xmlns:m="http://schemas.openxmlformats.org/officeDocument/2006/math" xmlns:v="urn:schemas-microsoft-com:vml" xmlns:wp14="http://schemas.microsoft.com/office/word/2010/wordprocessingDrawing" xmlns:wp="http://schemas.openxmlformats.org/drawingml/2006/wordprocessingDrawing" xmlns:w10="urn:schemas-microsoft-com:office:word" xmlns:w="http://schemas.openxmlformats.org/wordprocessingml/2006/main" xmlns:w14="http://schemas.microsoft.com/office/word/2010/wordml" xmlns:w15="http://schemas.microsoft.com/office/word/2012/wordml" xmlns:w16cid="http://schemas.microsoft.com/office/word/2016/wordml/cid" xmlns:w16se="http://schemas.microsoft.com/office/word/2015/wordml/symex" xmlns:wpg="http://schemas.microsoft.com/office/word/2010/wordprocessingGroup" xmlns:wpi="http://schemas.microsoft.com/office/word/2010/wordprocessingInk" xmlns:wne="http://schemas.microsoft.com/office/word/2006/wordml" xmlns:wps="http://schemas.microsoft.com/office/word/2010/wordprocessingShape" mc:Ignorable="w14 w15 w16se w16cid wp14">
-  <w:comment w:id="0" w:author="Ignacia Rivera" w:date="2018-11-12T12:28:00Z" w:initials="IR">
+  <w:comment w:id="1" w:author="Ignacia Rivera" w:date="2019-01-07T12:08:00Z" w:initials="IR">
     <w:p>
       <w:pPr>
         <w:pStyle w:val="Textocomentario"/>
@@ -4724,55 +4570,24 @@
         <w:annotationRef/>
       </w:r>
       <w:r>
-        <w:t>Shouldn’t we use only this one?</w:t>
+        <w:rPr>
+          <w:rFonts w:ascii="Times" w:hAnsi="Times"/>
+        </w:rPr>
+        <w:t xml:space="preserve">Not in </w:t>
       </w:r>
-    </w:p>
-  </w:comment>
-  <w:comment w:id="1" w:author="Ignacia Rivera" w:date="2018-11-12T16:21:00Z" w:initials="IR">
-    <w:p>
-      <w:pPr>
-        <w:pStyle w:val="Textocomentario"/>
-      </w:pPr>
+      <w:proofErr w:type="spellStart"/>
       <w:r>
         <w:rPr>
-          <w:rStyle w:val="Refdecomentario"/>
+          <w:rFonts w:ascii="Times" w:hAnsi="Times"/>
         </w:rPr>
-        <w:annotationRef/>
+        <w:t>Ovando’s</w:t>
       </w:r>
-      <w:r>
-        <w:t>Note that the reasons behind the closure can be the collapse of the fishery or a preventive management measure. In cases where the second is occurring this would not be a good proxy for overfishing (Ovando et al., 2013)</w:t>
-      </w:r>
-    </w:p>
-  </w:comment>
-  <w:comment w:id="2" w:author="Ignacia Rivera" w:date="2018-11-12T16:24:00Z" w:initials="IR">
-    <w:p>
-      <w:pPr>
-        <w:pStyle w:val="Textocomentario"/>
-      </w:pPr>
+      <w:proofErr w:type="spellEnd"/>
       <w:r>
         <w:rPr>
-          <w:rStyle w:val="Refdecomentario"/>
+          <w:rFonts w:ascii="Times" w:hAnsi="Times"/>
         </w:rPr>
-        <w:annotationRef/>
-      </w:r>
-      <w:r>
-        <w:t>Not sure this is true</w:t>
-      </w:r>
-    </w:p>
-  </w:comment>
-  <w:comment w:id="3" w:author="Ignacia Rivera" w:date="2018-11-12T13:02:00Z" w:initials="IR">
-    <w:p>
-      <w:pPr>
-        <w:pStyle w:val="Textocomentario"/>
-      </w:pPr>
-      <w:r>
-        <w:rPr>
-          <w:rStyle w:val="Refdecomentario"/>
-        </w:rPr>
-        <w:annotationRef/>
-      </w:r>
-      <w:r>
-        <w:t>For now, we are using the average recovery time across all types of impacts. Should we look specifically to changes in sea temperature?</w:t>
+        <w:t xml:space="preserve"> supplementary material, but in the database</w:t>
       </w:r>
     </w:p>
   </w:comment>
@@ -4781,19 +4596,13 @@
 
 <file path=word/commentsExtended.xml><?xml version="1.0" encoding="utf-8"?>
 <w15:commentsEx xmlns:wpc="http://schemas.microsoft.com/office/word/2010/wordprocessingCanvas" xmlns:cx="http://schemas.microsoft.com/office/drawing/2014/chartex" xmlns:cx1="http://schemas.microsoft.com/office/drawing/2015/9/8/chartex" xmlns:cx2="http://schemas.microsoft.com/office/drawing/2015/10/21/chartex" xmlns:cx3="http://schemas.microsoft.com/office/drawing/2016/5/9/chartex" xmlns:cx4="http://schemas.microsoft.com/office/drawing/2016/5/10/chartex" xmlns:cx5="http://schemas.microsoft.com/office/drawing/2016/5/11/chartex" xmlns:cx6="http://schemas.microsoft.com/office/drawing/2016/5/12/chartex" xmlns:cx7="http://schemas.microsoft.com/office/drawing/2016/5/13/chartex" xmlns:cx8="http://schemas.microsoft.com/office/drawing/2016/5/14/chartex" xmlns:mc="http://schemas.openxmlformats.org/markup-compatibility/2006" xmlns:aink="http://schemas.microsoft.com/office/drawing/2016/ink" xmlns:am3d="http://schemas.microsoft.com/office/drawing/2017/model3d" xmlns:o="urn:schemas-microsoft-com:office:office" xmlns:r="http://schemas.openxmlformats.org/officeDocument/2006/relationships" xmlns:m="http://schemas.openxmlformats.org/officeDocument/2006/math" xmlns:v="urn:schemas-microsoft-com:vml" xmlns:wp14="http://schemas.microsoft.com/office/word/2010/wordprocessingDrawing" xmlns:wp="http://schemas.openxmlformats.org/drawingml/2006/wordprocessingDrawing" xmlns:w10="urn:schemas-microsoft-com:office:word" xmlns:w="http://schemas.openxmlformats.org/wordprocessingml/2006/main" xmlns:w14="http://schemas.microsoft.com/office/word/2010/wordml" xmlns:w15="http://schemas.microsoft.com/office/word/2012/wordml" xmlns:w16cid="http://schemas.microsoft.com/office/word/2016/wordml/cid" xmlns:w16se="http://schemas.microsoft.com/office/word/2015/wordml/symex" xmlns:wpg="http://schemas.microsoft.com/office/word/2010/wordprocessingGroup" xmlns:wpi="http://schemas.microsoft.com/office/word/2010/wordprocessingInk" xmlns:wne="http://schemas.microsoft.com/office/word/2006/wordml" xmlns:wps="http://schemas.microsoft.com/office/word/2010/wordprocessingShape" mc:Ignorable="w14 w15 w16se w16cid wp14">
-  <w15:commentEx w15:paraId="330ABF3B" w15:done="0"/>
-  <w15:commentEx w15:paraId="5A57E302" w15:done="0"/>
-  <w15:commentEx w15:paraId="26D08B85" w15:done="0"/>
-  <w15:commentEx w15:paraId="4ED7E7D5" w15:done="0"/>
+  <w15:commentEx w15:paraId="6C847F3A" w15:done="0"/>
 </w15:commentsEx>
 </file>
 
 <file path=word/commentsIds.xml><?xml version="1.0" encoding="utf-8"?>
 <w16cid:commentsIds xmlns:wpc="http://schemas.microsoft.com/office/word/2010/wordprocessingCanvas" xmlns:cx="http://schemas.microsoft.com/office/drawing/2014/chartex" xmlns:cx1="http://schemas.microsoft.com/office/drawing/2015/9/8/chartex" xmlns:cx2="http://schemas.microsoft.com/office/drawing/2015/10/21/chartex" xmlns:cx3="http://schemas.microsoft.com/office/drawing/2016/5/9/chartex" xmlns:cx4="http://schemas.microsoft.com/office/drawing/2016/5/10/chartex" xmlns:cx5="http://schemas.microsoft.com/office/drawing/2016/5/11/chartex" xmlns:cx6="http://schemas.microsoft.com/office/drawing/2016/5/12/chartex" xmlns:cx7="http://schemas.microsoft.com/office/drawing/2016/5/13/chartex" xmlns:cx8="http://schemas.microsoft.com/office/drawing/2016/5/14/chartex" xmlns:mc="http://schemas.openxmlformats.org/markup-compatibility/2006" xmlns:aink="http://schemas.microsoft.com/office/drawing/2016/ink" xmlns:am3d="http://schemas.microsoft.com/office/drawing/2017/model3d" xmlns:o="urn:schemas-microsoft-com:office:office" xmlns:r="http://schemas.openxmlformats.org/officeDocument/2006/relationships" xmlns:m="http://schemas.openxmlformats.org/officeDocument/2006/math" xmlns:v="urn:schemas-microsoft-com:vml" xmlns:wp14="http://schemas.microsoft.com/office/word/2010/wordprocessingDrawing" xmlns:wp="http://schemas.openxmlformats.org/drawingml/2006/wordprocessingDrawing" xmlns:w10="urn:schemas-microsoft-com:office:word" xmlns:w="http://schemas.openxmlformats.org/wordprocessingml/2006/main" xmlns:w14="http://schemas.microsoft.com/office/word/2010/wordml" xmlns:w15="http://schemas.microsoft.com/office/word/2012/wordml" xmlns:w16cid="http://schemas.microsoft.com/office/word/2016/wordml/cid" xmlns:w16se="http://schemas.microsoft.com/office/word/2015/wordml/symex" xmlns:wpg="http://schemas.microsoft.com/office/word/2010/wordprocessingGroup" xmlns:wpi="http://schemas.microsoft.com/office/word/2010/wordprocessingInk" xmlns:wne="http://schemas.microsoft.com/office/word/2006/wordml" xmlns:wps="http://schemas.microsoft.com/office/word/2010/wordprocessingShape" mc:Ignorable="w14 w15 w16se w16cid wp14">
-  <w16cid:commentId w16cid:paraId="330ABF3B" w16cid:durableId="1F93F072"/>
-  <w16cid:commentId w16cid:paraId="5A57E302" w16cid:durableId="1F942716"/>
-  <w16cid:commentId w16cid:paraId="26D08B85" w16cid:durableId="1F9427D5"/>
-  <w16cid:commentId w16cid:paraId="4ED7E7D5" w16cid:durableId="1F94285F"/>
+  <w16cid:commentId w16cid:paraId="6C847F3A" w16cid:durableId="1FDDBFC3"/>
 </w16cid:commentsIds>
 </file>
 

</xml_diff>